<commit_message>
Added screenshots using Azure data store
</commit_message>
<xml_diff>
--- a/AZURE-TIO-SQLDB.docx
+++ b/AZURE-TIO-SQLDB.docx
@@ -7,7 +7,6 @@
         <w:t>AZURE-TIO-SQLDB-v1.2</w:t>
       </w:r>
     </w:p>
-    <w:p/>
     <w:p>
       <w:r>
         <w:rPr>
@@ -494,6 +493,192 @@
                     <a:prstGeom prst="rect">
                       <a:avLst/>
                     </a:prstGeom>
+                  </pic:spPr>
+                </pic:pic>
+              </a:graphicData>
+            </a:graphic>
+          </wp:inline>
+        </w:drawing>
+      </w:r>
+    </w:p>
+    <w:p/>
+    <w:p>
+      <w:r>
+        <w:br w:type="page"/>
+      </w:r>
+    </w:p>
+    <w:p>
+      <w:r>
+        <w:lastRenderedPageBreak/>
+        <w:t xml:space="preserve">Connecting to VM, installing the Azure data </w:t>
+      </w:r>
+      <w:proofErr w:type="gramStart"/>
+      <w:r>
+        <w:t>studio</w:t>
+      </w:r>
+      <w:proofErr w:type="gramEnd"/>
+      <w:r>
+        <w:t xml:space="preserve"> and querying the Customer table.</w:t>
+      </w:r>
+    </w:p>
+    <w:p>
+      <w:r>
+        <w:rPr>
+          <w:noProof/>
+        </w:rPr>
+        <w:drawing>
+          <wp:inline distT="0" distB="0" distL="0" distR="0" wp14:anchorId="44BA60B2" wp14:editId="72BFCDCB">
+            <wp:extent cx="4671646" cy="4191000"/>
+            <wp:effectExtent l="0" t="0" r="0" b="0"/>
+            <wp:docPr id="10" name="Picture 10" descr="A screenshot of a computer&#10;&#10;Description automatically generated with medium confidence"/>
+            <wp:cNvGraphicFramePr>
+              <a:graphicFrameLocks xmlns:a="http://schemas.openxmlformats.org/drawingml/2006/main" noChangeAspect="1"/>
+            </wp:cNvGraphicFramePr>
+            <a:graphic xmlns:a="http://schemas.openxmlformats.org/drawingml/2006/main">
+              <a:graphicData uri="http://schemas.openxmlformats.org/drawingml/2006/picture">
+                <pic:pic xmlns:pic="http://schemas.openxmlformats.org/drawingml/2006/picture">
+                  <pic:nvPicPr>
+                    <pic:cNvPr id="10" name="Picture 10" descr="A screenshot of a computer&#10;&#10;Description automatically generated with medium confidence"/>
+                    <pic:cNvPicPr>
+                      <a:picLocks noChangeAspect="1" noChangeArrowheads="1"/>
+                    </pic:cNvPicPr>
+                  </pic:nvPicPr>
+                  <pic:blipFill>
+                    <a:blip r:embed="rId17">
+                      <a:extLst>
+                        <a:ext uri="{28A0092B-C50C-407E-A947-70E740481C1C}">
+                          <a14:useLocalDpi xmlns:a14="http://schemas.microsoft.com/office/drawing/2010/main" val="0"/>
+                        </a:ext>
+                      </a:extLst>
+                    </a:blip>
+                    <a:srcRect/>
+                    <a:stretch>
+                      <a:fillRect/>
+                    </a:stretch>
+                  </pic:blipFill>
+                  <pic:spPr bwMode="auto">
+                    <a:xfrm>
+                      <a:off x="0" y="0"/>
+                      <a:ext cx="4687337" cy="4205077"/>
+                    </a:xfrm>
+                    <a:prstGeom prst="rect">
+                      <a:avLst/>
+                    </a:prstGeom>
+                    <a:noFill/>
+                    <a:ln>
+                      <a:noFill/>
+                    </a:ln>
+                  </pic:spPr>
+                </pic:pic>
+              </a:graphicData>
+            </a:graphic>
+          </wp:inline>
+        </w:drawing>
+      </w:r>
+    </w:p>
+    <w:p>
+      <w:r>
+        <w:rPr>
+          <w:noProof/>
+        </w:rPr>
+        <w:drawing>
+          <wp:inline distT="0" distB="0" distL="0" distR="0" wp14:anchorId="0C2C4137" wp14:editId="049E8791">
+            <wp:extent cx="3969661" cy="4208584"/>
+            <wp:effectExtent l="0" t="0" r="0" b="1905"/>
+            <wp:docPr id="2" name="Picture 2" descr="A screenshot of a computer&#10;&#10;Description automatically generated with medium confidence"/>
+            <wp:cNvGraphicFramePr>
+              <a:graphicFrameLocks xmlns:a="http://schemas.openxmlformats.org/drawingml/2006/main" noChangeAspect="1"/>
+            </wp:cNvGraphicFramePr>
+            <a:graphic xmlns:a="http://schemas.openxmlformats.org/drawingml/2006/main">
+              <a:graphicData uri="http://schemas.openxmlformats.org/drawingml/2006/picture">
+                <pic:pic xmlns:pic="http://schemas.openxmlformats.org/drawingml/2006/picture">
+                  <pic:nvPicPr>
+                    <pic:cNvPr id="2" name="Picture 2" descr="A screenshot of a computer&#10;&#10;Description automatically generated with medium confidence"/>
+                    <pic:cNvPicPr>
+                      <a:picLocks noChangeAspect="1" noChangeArrowheads="1"/>
+                    </pic:cNvPicPr>
+                  </pic:nvPicPr>
+                  <pic:blipFill>
+                    <a:blip r:embed="rId18" cstate="print">
+                      <a:extLst>
+                        <a:ext uri="{28A0092B-C50C-407E-A947-70E740481C1C}">
+                          <a14:useLocalDpi xmlns:a14="http://schemas.microsoft.com/office/drawing/2010/main" val="0"/>
+                        </a:ext>
+                      </a:extLst>
+                    </a:blip>
+                    <a:srcRect/>
+                    <a:stretch>
+                      <a:fillRect/>
+                    </a:stretch>
+                  </pic:blipFill>
+                  <pic:spPr bwMode="auto">
+                    <a:xfrm>
+                      <a:off x="0" y="0"/>
+                      <a:ext cx="3982500" cy="4222195"/>
+                    </a:xfrm>
+                    <a:prstGeom prst="rect">
+                      <a:avLst/>
+                    </a:prstGeom>
+                    <a:noFill/>
+                    <a:ln>
+                      <a:noFill/>
+                    </a:ln>
+                  </pic:spPr>
+                </pic:pic>
+              </a:graphicData>
+            </a:graphic>
+          </wp:inline>
+        </w:drawing>
+      </w:r>
+    </w:p>
+    <w:p>
+      <w:r>
+        <w:rPr>
+          <w:noProof/>
+        </w:rPr>
+        <w:lastRenderedPageBreak/>
+        <w:drawing>
+          <wp:inline distT="0" distB="0" distL="0" distR="0" wp14:anchorId="540EDE14" wp14:editId="44298F9C">
+            <wp:extent cx="3970655" cy="5996354"/>
+            <wp:effectExtent l="0" t="0" r="0" b="4445"/>
+            <wp:docPr id="14" name="Picture 14"/>
+            <wp:cNvGraphicFramePr>
+              <a:graphicFrameLocks xmlns:a="http://schemas.openxmlformats.org/drawingml/2006/main" noChangeAspect="1"/>
+            </wp:cNvGraphicFramePr>
+            <a:graphic xmlns:a="http://schemas.openxmlformats.org/drawingml/2006/main">
+              <a:graphicData uri="http://schemas.openxmlformats.org/drawingml/2006/picture">
+                <pic:pic xmlns:pic="http://schemas.openxmlformats.org/drawingml/2006/picture">
+                  <pic:nvPicPr>
+                    <pic:cNvPr id="0" name="Picture 3"/>
+                    <pic:cNvPicPr>
+                      <a:picLocks noChangeAspect="1" noChangeArrowheads="1"/>
+                    </pic:cNvPicPr>
+                  </pic:nvPicPr>
+                  <pic:blipFill>
+                    <a:blip r:embed="rId19" cstate="print">
+                      <a:extLst>
+                        <a:ext uri="{28A0092B-C50C-407E-A947-70E740481C1C}">
+                          <a14:useLocalDpi xmlns:a14="http://schemas.microsoft.com/office/drawing/2010/main" val="0"/>
+                        </a:ext>
+                      </a:extLst>
+                    </a:blip>
+                    <a:srcRect/>
+                    <a:stretch>
+                      <a:fillRect/>
+                    </a:stretch>
+                  </pic:blipFill>
+                  <pic:spPr bwMode="auto">
+                    <a:xfrm>
+                      <a:off x="0" y="0"/>
+                      <a:ext cx="3974600" cy="6002311"/>
+                    </a:xfrm>
+                    <a:prstGeom prst="rect">
+                      <a:avLst/>
+                    </a:prstGeom>
+                    <a:noFill/>
+                    <a:ln>
+                      <a:noFill/>
+                    </a:ln>
                   </pic:spPr>
                 </pic:pic>
               </a:graphicData>

</xml_diff>